<commit_message>
I just noticed that I missed deleting some of the bullet point notes from the previous version.
</commit_message>
<xml_diff>
--- a/Meeting Notes.docx
+++ b/Meeting Notes.docx
@@ -23,144 +23,8 @@
       <w:r>
         <w:t>February 20, 2014</w:t>
       </w:r>
-    </w:p>
-    <w:p>
-      <w:pPr>
-        <w:spacing w:after="0" w:line="240" w:lineRule="auto"/>
-      </w:pPr>
-    </w:p>
-    <w:p>
-      <w:pPr>
-        <w:spacing w:after="0" w:line="240" w:lineRule="auto"/>
-      </w:pPr>
-      <w:r>
-        <w:t>Projects Summary</w:t>
-      </w:r>
-    </w:p>
-    <w:p>
-      <w:pPr>
-        <w:pStyle w:val="ListParagraph"/>
-        <w:numPr>
-          <w:ilvl w:val="0"/>
-          <w:numId w:val="1"/>
-        </w:numPr>
-        <w:spacing w:after="0" w:line="240" w:lineRule="auto"/>
-      </w:pPr>
-      <w:r>
-        <w:t>Side-scrolling game</w:t>
-      </w:r>
-    </w:p>
-    <w:p>
-      <w:pPr>
-        <w:pStyle w:val="ListParagraph"/>
-        <w:numPr>
-          <w:ilvl w:val="0"/>
-          <w:numId w:val="1"/>
-        </w:numPr>
-        <w:spacing w:after="0" w:line="240" w:lineRule="auto"/>
-      </w:pPr>
-      <w:r>
-        <w:t>C</w:t>
-      </w:r>
-      <w:r>
-        <w:t>haracter in constant motion</w:t>
-      </w:r>
-    </w:p>
-    <w:p>
-      <w:pPr>
-        <w:pStyle w:val="ListParagraph"/>
-        <w:numPr>
-          <w:ilvl w:val="0"/>
-          <w:numId w:val="1"/>
-        </w:numPr>
-        <w:spacing w:after="0" w:line="240" w:lineRule="auto"/>
-      </w:pPr>
-      <w:r>
-        <w:t>Obstacles</w:t>
-      </w:r>
-    </w:p>
-    <w:p>
-      <w:pPr>
-        <w:pStyle w:val="ListParagraph"/>
-        <w:numPr>
-          <w:ilvl w:val="1"/>
-          <w:numId w:val="1"/>
-        </w:numPr>
-        <w:spacing w:after="0" w:line="240" w:lineRule="auto"/>
-      </w:pPr>
-      <w:r>
-        <w:t>Gaps</w:t>
-      </w:r>
-    </w:p>
-    <w:p>
-      <w:pPr>
-        <w:pStyle w:val="ListParagraph"/>
-        <w:numPr>
-          <w:ilvl w:val="1"/>
-          <w:numId w:val="1"/>
-        </w:numPr>
-        <w:spacing w:after="0" w:line="240" w:lineRule="auto"/>
-      </w:pPr>
-      <w:r>
-        <w:t>Vertical Obstacles</w:t>
-      </w:r>
-    </w:p>
-    <w:p>
-      <w:pPr>
-        <w:pStyle w:val="ListParagraph"/>
-        <w:numPr>
-          <w:ilvl w:val="0"/>
-          <w:numId w:val="1"/>
-        </w:numPr>
-        <w:spacing w:after="0" w:line="240" w:lineRule="auto"/>
-      </w:pPr>
-      <w:r>
-        <w:t>Character jumps when the screen is touched</w:t>
-      </w:r>
-    </w:p>
-    <w:p>
-      <w:pPr>
-        <w:pStyle w:val="ListParagraph"/>
-        <w:numPr>
-          <w:ilvl w:val="0"/>
-          <w:numId w:val="1"/>
-        </w:numPr>
-        <w:spacing w:after="0" w:line="240" w:lineRule="auto"/>
-      </w:pPr>
-      <w:r>
-        <w:t>Five levels</w:t>
-      </w:r>
-    </w:p>
-    <w:p>
-      <w:pPr>
-        <w:pStyle w:val="ListParagraph"/>
-        <w:numPr>
-          <w:ilvl w:val="1"/>
-          <w:numId w:val="1"/>
-        </w:numPr>
-        <w:spacing w:after="0" w:line="240" w:lineRule="auto"/>
-      </w:pPr>
-      <w:r>
-        <w:t>increasing difficulty</w:t>
-      </w:r>
-    </w:p>
-    <w:p>
-      <w:pPr>
-        <w:pStyle w:val="ListParagraph"/>
-        <w:numPr>
-          <w:ilvl w:val="1"/>
-          <w:numId w:val="1"/>
-        </w:numPr>
-        <w:spacing w:after="0" w:line="240" w:lineRule="auto"/>
-      </w:pPr>
-      <w:r>
-        <w:t>increasing duration</w:t>
-      </w:r>
-    </w:p>
-    <w:p>
-      <w:pPr>
-        <w:spacing w:after="0" w:line="240" w:lineRule="auto"/>
-      </w:pPr>
+      <w:bookmarkStart w:id="0" w:name="_GoBack"/>
+      <w:bookmarkEnd w:id="0"/>
     </w:p>
     <w:p>
       <w:pPr>
@@ -527,15 +391,12 @@
       <w:pPr>
         <w:spacing w:after="0" w:line="240" w:lineRule="auto"/>
       </w:pPr>
-      <w:bookmarkStart w:id="0" w:name="_GoBack"/>
-      <w:bookmarkEnd w:id="0"/>
-    </w:p>
-    <w:p>
-      <w:pPr>
-        <w:spacing w:after="0" w:line="240" w:lineRule="auto"/>
-      </w:pPr>
-      <w:r>
-        <w:lastRenderedPageBreak/>
+    </w:p>
+    <w:p>
+      <w:pPr>
+        <w:spacing w:after="0" w:line="240" w:lineRule="auto"/>
+      </w:pPr>
+      <w:r>
         <w:t>Kernel</w:t>
       </w:r>
     </w:p>

</xml_diff>